<commit_message>
page5 js creation ajout img finalisation du document word supression fichier inutile et modification du fichier
</commit_message>
<xml_diff>
--- a/documenttp2app.docx
+++ b/documenttp2app.docx
@@ -4,42 +4,1641 @@
   <w:body>
     <w:p>
       <w:r>
-        <w:t>Meriem Taha</w:t>
-      </w:r>
-    </w:p>
-    <w:p>
-      <w:r>
-        <w:t>Cours application Web, Hiver 2024</w:t>
-      </w:r>
-    </w:p>
-    <w:p>
-      <w:r>
-        <w:t>30 mai 2024</w:t>
+        <w:rPr>
+          <w:noProof/>
+        </w:rPr>
+        <mc:AlternateContent>
+          <mc:Choice Requires="wps">
+            <w:drawing>
+              <wp:anchor distT="0" distB="0" distL="114300" distR="114300" simplePos="0" relativeHeight="251658242" behindDoc="0" locked="0" layoutInCell="1" allowOverlap="1" wp14:anchorId="79DD2C98" wp14:editId="251A4C82">
+                <wp:simplePos x="0" y="0"/>
+                <wp:positionH relativeFrom="page">
+                  <wp:align>right</wp:align>
+                </wp:positionH>
+                <wp:positionV relativeFrom="paragraph">
+                  <wp:posOffset>-914400</wp:posOffset>
+                </wp:positionV>
+                <wp:extent cx="8229260" cy="797442"/>
+                <wp:effectExtent l="0" t="0" r="19685" b="22225"/>
+                <wp:wrapNone/>
+                <wp:docPr id="1678400731" name="Rectangle 1"/>
+                <wp:cNvGraphicFramePr/>
+                <a:graphic xmlns:a="http://schemas.openxmlformats.org/drawingml/2006/main">
+                  <a:graphicData uri="http://schemas.microsoft.com/office/word/2010/wordprocessingShape">
+                    <wps:wsp>
+                      <wps:cNvSpPr/>
+                      <wps:spPr>
+                        <a:xfrm>
+                          <a:off x="0" y="0"/>
+                          <a:ext cx="8229260" cy="797442"/>
+                        </a:xfrm>
+                        <a:prstGeom prst="rect">
+                          <a:avLst/>
+                        </a:prstGeom>
+                      </wps:spPr>
+                      <wps:style>
+                        <a:lnRef idx="2">
+                          <a:schemeClr val="dk1">
+                            <a:shade val="15000"/>
+                          </a:schemeClr>
+                        </a:lnRef>
+                        <a:fillRef idx="1">
+                          <a:schemeClr val="dk1"/>
+                        </a:fillRef>
+                        <a:effectRef idx="0">
+                          <a:schemeClr val="dk1"/>
+                        </a:effectRef>
+                        <a:fontRef idx="minor">
+                          <a:schemeClr val="lt1"/>
+                        </a:fontRef>
+                      </wps:style>
+                      <wps:bodyPr rot="0" spcFirstLastPara="0" vertOverflow="overflow" horzOverflow="overflow" vert="horz" wrap="square" lIns="91440" tIns="45720" rIns="91440" bIns="45720" numCol="1" spcCol="0" rtlCol="0" fromWordArt="0" anchor="ctr" anchorCtr="0" forceAA="0" compatLnSpc="1">
+                        <a:prstTxWarp prst="textNoShape">
+                          <a:avLst/>
+                        </a:prstTxWarp>
+                        <a:noAutofit/>
+                      </wps:bodyPr>
+                    </wps:wsp>
+                  </a:graphicData>
+                </a:graphic>
+                <wp14:sizeRelH relativeFrom="margin">
+                  <wp14:pctWidth>0</wp14:pctWidth>
+                </wp14:sizeRelH>
+                <wp14:sizeRelV relativeFrom="margin">
+                  <wp14:pctHeight>0</wp14:pctHeight>
+                </wp14:sizeRelV>
+              </wp:anchor>
+            </w:drawing>
+          </mc:Choice>
+          <mc:Fallback>
+            <w:pict>
+              <v:rect w14:anchorId="03895214" id="Rectangle 1" o:spid="_x0000_s1026" style="position:absolute;margin-left:596.75pt;margin-top:-1in;width:647.95pt;height:62.8pt;z-index:251658242;visibility:visible;mso-wrap-style:square;mso-width-percent:0;mso-height-percent:0;mso-wrap-distance-left:9pt;mso-wrap-distance-top:0;mso-wrap-distance-right:9pt;mso-wrap-distance-bottom:0;mso-position-horizontal:right;mso-position-horizontal-relative:page;mso-position-vertical:absolute;mso-position-vertical-relative:text;mso-width-percent:0;mso-height-percent:0;mso-width-relative:margin;mso-height-relative:margin;v-text-anchor:middle" o:gfxdata="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" fillcolor="black [3200]" strokecolor="black [480]" strokeweight="1pt">
+                <w10:wrap anchorx="page"/>
+              </v:rect>
+            </w:pict>
+          </mc:Fallback>
+        </mc:AlternateContent>
+      </w:r>
+      <w:r>
+        <w:rPr>
+          <w:noProof/>
+        </w:rPr>
+        <mc:AlternateContent>
+          <mc:Choice Requires="wps">
+            <w:drawing>
+              <wp:anchor distT="0" distB="0" distL="114300" distR="114300" simplePos="0" relativeHeight="251658240" behindDoc="0" locked="0" layoutInCell="1" allowOverlap="1" wp14:anchorId="75D2F1FC" wp14:editId="713D30C3">
+                <wp:simplePos x="0" y="0"/>
+                <wp:positionH relativeFrom="page">
+                  <wp:align>left</wp:align>
+                </wp:positionH>
+                <wp:positionV relativeFrom="paragraph">
+                  <wp:posOffset>-159489</wp:posOffset>
+                </wp:positionV>
+                <wp:extent cx="1063256" cy="9505329"/>
+                <wp:effectExtent l="0" t="0" r="22860" b="19685"/>
+                <wp:wrapNone/>
+                <wp:docPr id="1450344467" name="Rectangle 2"/>
+                <wp:cNvGraphicFramePr/>
+                <a:graphic xmlns:a="http://schemas.openxmlformats.org/drawingml/2006/main">
+                  <a:graphicData uri="http://schemas.microsoft.com/office/word/2010/wordprocessingShape">
+                    <wps:wsp>
+                      <wps:cNvSpPr/>
+                      <wps:spPr>
+                        <a:xfrm>
+                          <a:off x="0" y="0"/>
+                          <a:ext cx="1063256" cy="9505329"/>
+                        </a:xfrm>
+                        <a:prstGeom prst="rect">
+                          <a:avLst/>
+                        </a:prstGeom>
+                        <a:solidFill>
+                          <a:schemeClr val="accent5">
+                            <a:lumMod val="50000"/>
+                          </a:schemeClr>
+                        </a:solidFill>
+                      </wps:spPr>
+                      <wps:style>
+                        <a:lnRef idx="2">
+                          <a:schemeClr val="accent1">
+                            <a:shade val="15000"/>
+                          </a:schemeClr>
+                        </a:lnRef>
+                        <a:fillRef idx="1">
+                          <a:schemeClr val="accent1"/>
+                        </a:fillRef>
+                        <a:effectRef idx="0">
+                          <a:schemeClr val="accent1"/>
+                        </a:effectRef>
+                        <a:fontRef idx="minor">
+                          <a:schemeClr val="lt1"/>
+                        </a:fontRef>
+                      </wps:style>
+                      <wps:bodyPr rot="0" spcFirstLastPara="0" vertOverflow="overflow" horzOverflow="overflow" vert="horz" wrap="square" lIns="91440" tIns="45720" rIns="91440" bIns="45720" numCol="1" spcCol="0" rtlCol="0" fromWordArt="0" anchor="ctr" anchorCtr="0" forceAA="0" compatLnSpc="1">
+                        <a:prstTxWarp prst="textNoShape">
+                          <a:avLst/>
+                        </a:prstTxWarp>
+                        <a:noAutofit/>
+                      </wps:bodyPr>
+                    </wps:wsp>
+                  </a:graphicData>
+                </a:graphic>
+                <wp14:sizeRelV relativeFrom="margin">
+                  <wp14:pctHeight>0</wp14:pctHeight>
+                </wp14:sizeRelV>
+              </wp:anchor>
+            </w:drawing>
+          </mc:Choice>
+          <mc:Fallback>
+            <w:pict>
+              <v:rect w14:anchorId="4936CE72" id="Rectangle 2" o:spid="_x0000_s1026" style="position:absolute;margin-left:0;margin-top:-12.55pt;width:83.7pt;height:748.45pt;z-index:251658240;visibility:visible;mso-wrap-style:square;mso-height-percent:0;mso-wrap-distance-left:9pt;mso-wrap-distance-top:0;mso-wrap-distance-right:9pt;mso-wrap-distance-bottom:0;mso-position-horizontal:left;mso-position-horizontal-relative:page;mso-position-vertical:absolute;mso-position-vertical-relative:text;mso-height-percent:0;mso-height-relative:margin;v-text-anchor:middle" o:gfxdata="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" fillcolor="#4f1548 [1608]" strokecolor="#030e13 [484]" strokeweight="1pt">
+                <w10:wrap anchorx="page"/>
+              </v:rect>
+            </w:pict>
+          </mc:Fallback>
+        </mc:AlternateContent>
       </w:r>
     </w:p>
     <w:p/>
     <w:p/>
     <w:p>
       <w:pPr>
-        <w:jc w:val="center"/>
-      </w:pPr>
-      <w:r>
+        <w:pStyle w:val="paragraph"/>
+        <w:spacing w:before="0" w:beforeAutospacing="0" w:after="0" w:afterAutospacing="0"/>
+        <w:jc w:val="center"/>
+        <w:textAlignment w:val="baseline"/>
+        <w:rPr>
+          <w:rFonts w:ascii="Segoe UI" w:hAnsi="Segoe UI" w:cs="Segoe UI"/>
+          <w:sz w:val="44"/>
+          <w:szCs w:val="44"/>
+          <w:lang w:val="fr-FR"/>
+        </w:rPr>
+      </w:pPr>
+      <w:r>
+        <w:rPr>
+          <w:rStyle w:val="normaltextrun"/>
+          <w:rFonts w:eastAsiaTheme="majorEastAsia"/>
+          <w:sz w:val="44"/>
+          <w:szCs w:val="44"/>
+          <w:lang w:val="fr-FR"/>
+        </w:rPr>
+        <w:t>TP3</w:t>
+      </w:r>
+      <w:r>
+        <w:rPr>
+          <w:rStyle w:val="eop"/>
+          <w:rFonts w:eastAsiaTheme="majorEastAsia"/>
+          <w:sz w:val="44"/>
+          <w:szCs w:val="44"/>
+          <w:lang w:val="fr-FR"/>
+        </w:rPr>
+        <w:t> </w:t>
+      </w:r>
+      <w:r>
+        <w:rPr>
+          <w:rStyle w:val="eop"/>
+          <w:rFonts w:eastAsiaTheme="majorEastAsia"/>
+          <w:sz w:val="44"/>
+          <w:szCs w:val="44"/>
+          <w:lang w:val="fr-FR"/>
+        </w:rPr>
+        <w:t>Application WEB</w:t>
+      </w:r>
+    </w:p>
+    <w:p>
+      <w:pPr>
+        <w:pStyle w:val="paragraph"/>
+        <w:spacing w:before="0" w:beforeAutospacing="0" w:after="0" w:afterAutospacing="0"/>
+        <w:textAlignment w:val="baseline"/>
+        <w:rPr>
+          <w:rStyle w:val="eop"/>
+          <w:rFonts w:eastAsiaTheme="majorEastAsia"/>
+          <w:sz w:val="36"/>
+          <w:szCs w:val="36"/>
+        </w:rPr>
+      </w:pPr>
+    </w:p>
+    <w:p>
+      <w:pPr>
+        <w:pStyle w:val="paragraph"/>
+        <w:spacing w:before="0" w:beforeAutospacing="0" w:after="0" w:afterAutospacing="0"/>
+        <w:jc w:val="center"/>
+        <w:textAlignment w:val="baseline"/>
+        <w:rPr>
+          <w:rFonts w:ascii="Segoe UI" w:hAnsi="Segoe UI" w:cs="Segoe UI"/>
+          <w:sz w:val="18"/>
+          <w:szCs w:val="18"/>
+        </w:rPr>
+      </w:pPr>
+    </w:p>
+    <w:p>
+      <w:pPr>
+        <w:pStyle w:val="paragraph"/>
+        <w:spacing w:before="0" w:beforeAutospacing="0" w:after="0" w:afterAutospacing="0"/>
+        <w:jc w:val="center"/>
+        <w:textAlignment w:val="baseline"/>
+        <w:rPr>
+          <w:rFonts w:ascii="Segoe UI" w:hAnsi="Segoe UI" w:cs="Segoe UI"/>
+          <w:sz w:val="18"/>
+          <w:szCs w:val="18"/>
+        </w:rPr>
+      </w:pPr>
+    </w:p>
+    <w:p>
+      <w:pPr>
+        <w:pStyle w:val="paragraph"/>
+        <w:spacing w:before="0" w:beforeAutospacing="0" w:after="0" w:afterAutospacing="0"/>
+        <w:jc w:val="center"/>
+        <w:textAlignment w:val="baseline"/>
+        <w:rPr>
+          <w:rFonts w:ascii="Segoe UI" w:hAnsi="Segoe UI" w:cs="Segoe UI"/>
+          <w:sz w:val="18"/>
+          <w:szCs w:val="18"/>
+        </w:rPr>
+      </w:pPr>
+      <w:r>
+        <w:rPr>
+          <w:rStyle w:val="normaltextrun"/>
+          <w:rFonts w:eastAsiaTheme="majorEastAsia"/>
+          <w:sz w:val="32"/>
+          <w:szCs w:val="32"/>
+          <w:lang w:val="fr-FR"/>
+        </w:rPr>
+        <w:t>Par</w:t>
+      </w:r>
+    </w:p>
+    <w:p>
+      <w:pPr>
+        <w:pStyle w:val="paragraph"/>
+        <w:spacing w:before="0" w:beforeAutospacing="0" w:after="0" w:afterAutospacing="0"/>
+        <w:jc w:val="center"/>
+        <w:textAlignment w:val="baseline"/>
+        <w:rPr>
+          <w:rStyle w:val="eop"/>
+          <w:rFonts w:eastAsiaTheme="majorEastAsia"/>
+          <w:sz w:val="32"/>
+          <w:szCs w:val="32"/>
+        </w:rPr>
+      </w:pPr>
+      <w:r>
+        <w:rPr>
+          <w:rStyle w:val="eop"/>
+          <w:rFonts w:eastAsiaTheme="majorEastAsia"/>
+          <w:sz w:val="32"/>
+          <w:szCs w:val="32"/>
+        </w:rPr>
+        <w:t xml:space="preserve">El </w:t>
+      </w:r>
+      <w:proofErr w:type="spellStart"/>
+      <w:r>
+        <w:rPr>
+          <w:rStyle w:val="eop"/>
+          <w:rFonts w:eastAsiaTheme="majorEastAsia"/>
+          <w:sz w:val="32"/>
+          <w:szCs w:val="32"/>
+        </w:rPr>
+        <w:t>Badaoui</w:t>
+      </w:r>
+      <w:proofErr w:type="spellEnd"/>
+      <w:r>
+        <w:rPr>
+          <w:rStyle w:val="eop"/>
+          <w:rFonts w:eastAsiaTheme="majorEastAsia"/>
+          <w:sz w:val="32"/>
+          <w:szCs w:val="32"/>
+        </w:rPr>
+        <w:t>, Nora</w:t>
+      </w:r>
+    </w:p>
+    <w:p>
+      <w:pPr>
+        <w:pStyle w:val="paragraph"/>
+        <w:spacing w:before="0" w:beforeAutospacing="0" w:after="0" w:afterAutospacing="0"/>
+        <w:jc w:val="center"/>
+        <w:textAlignment w:val="baseline"/>
+        <w:rPr>
+          <w:rStyle w:val="eop"/>
+          <w:rFonts w:eastAsiaTheme="majorEastAsia"/>
+          <w:sz w:val="32"/>
+          <w:szCs w:val="32"/>
+        </w:rPr>
+      </w:pPr>
+      <w:r>
+        <w:rPr>
+          <w:rStyle w:val="eop"/>
+          <w:rFonts w:eastAsiaTheme="majorEastAsia"/>
+          <w:sz w:val="32"/>
+          <w:szCs w:val="32"/>
+        </w:rPr>
+        <w:t>6226153</w:t>
+      </w:r>
+    </w:p>
+    <w:p>
+      <w:pPr>
+        <w:pStyle w:val="paragraph"/>
+        <w:spacing w:before="0" w:beforeAutospacing="0" w:after="0" w:afterAutospacing="0"/>
+        <w:jc w:val="center"/>
+        <w:textAlignment w:val="baseline"/>
+        <w:rPr>
+          <w:rStyle w:val="eop"/>
+          <w:rFonts w:eastAsiaTheme="majorEastAsia"/>
+          <w:sz w:val="32"/>
+          <w:szCs w:val="32"/>
+        </w:rPr>
+      </w:pPr>
+      <w:r>
+        <w:rPr>
+          <w:rStyle w:val="eop"/>
+          <w:rFonts w:eastAsiaTheme="majorEastAsia"/>
+          <w:sz w:val="32"/>
+          <w:szCs w:val="32"/>
+        </w:rPr>
+        <w:t>E</w:t>
+      </w:r>
+      <w:r>
+        <w:rPr>
+          <w:rStyle w:val="eop"/>
+          <w:rFonts w:eastAsiaTheme="majorEastAsia"/>
+          <w:sz w:val="32"/>
+          <w:szCs w:val="32"/>
+        </w:rPr>
+        <w:t>t</w:t>
+      </w:r>
+    </w:p>
+    <w:p>
+      <w:pPr>
+        <w:pStyle w:val="paragraph"/>
+        <w:spacing w:before="0" w:beforeAutospacing="0" w:after="0" w:afterAutospacing="0"/>
+        <w:jc w:val="center"/>
+        <w:textAlignment w:val="baseline"/>
+        <w:rPr>
+          <w:rStyle w:val="eop"/>
+          <w:rFonts w:eastAsiaTheme="majorEastAsia"/>
+          <w:sz w:val="32"/>
+          <w:szCs w:val="32"/>
+        </w:rPr>
+      </w:pPr>
+      <w:r>
+        <w:rPr>
+          <w:rStyle w:val="eop"/>
+          <w:rFonts w:eastAsiaTheme="majorEastAsia"/>
+          <w:sz w:val="32"/>
+          <w:szCs w:val="32"/>
+        </w:rPr>
+        <w:t>Tah</w:t>
+      </w:r>
+      <w:r>
+        <w:rPr>
+          <w:rStyle w:val="eop"/>
+          <w:rFonts w:eastAsiaTheme="majorEastAsia"/>
+          <w:sz w:val="32"/>
+          <w:szCs w:val="32"/>
+        </w:rPr>
+        <w:t>a</w:t>
+      </w:r>
+      <w:r>
+        <w:rPr>
+          <w:rStyle w:val="eop"/>
+          <w:rFonts w:eastAsiaTheme="majorEastAsia"/>
+          <w:sz w:val="32"/>
+          <w:szCs w:val="32"/>
+        </w:rPr>
+        <w:t xml:space="preserve">, </w:t>
+      </w:r>
+      <w:r>
+        <w:rPr>
+          <w:rStyle w:val="eop"/>
+          <w:rFonts w:eastAsiaTheme="majorEastAsia"/>
+          <w:sz w:val="32"/>
+          <w:szCs w:val="32"/>
+        </w:rPr>
+        <w:t>Meriem</w:t>
+      </w:r>
+    </w:p>
+    <w:p>
+      <w:pPr>
+        <w:pStyle w:val="paragraph"/>
+        <w:spacing w:before="0" w:beforeAutospacing="0" w:after="0" w:afterAutospacing="0"/>
+        <w:jc w:val="center"/>
+        <w:textAlignment w:val="baseline"/>
+        <w:rPr>
+          <w:rStyle w:val="eop"/>
+          <w:rFonts w:eastAsiaTheme="majorEastAsia"/>
+          <w:sz w:val="32"/>
+          <w:szCs w:val="32"/>
+        </w:rPr>
+      </w:pPr>
+      <w:r>
+        <w:rPr>
+          <w:rStyle w:val="eop"/>
+          <w:rFonts w:eastAsiaTheme="majorEastAsia"/>
+          <w:sz w:val="32"/>
+          <w:szCs w:val="32"/>
+        </w:rPr>
+        <w:t>2242698</w:t>
+      </w:r>
+    </w:p>
+    <w:p>
+      <w:pPr>
+        <w:pStyle w:val="paragraph"/>
+        <w:spacing w:before="0" w:beforeAutospacing="0" w:after="0" w:afterAutospacing="0"/>
+        <w:jc w:val="center"/>
+        <w:textAlignment w:val="baseline"/>
+        <w:rPr>
+          <w:rFonts w:ascii="Segoe UI" w:hAnsi="Segoe UI" w:cs="Segoe UI"/>
+          <w:sz w:val="18"/>
+          <w:szCs w:val="18"/>
+        </w:rPr>
+      </w:pPr>
+    </w:p>
+    <w:p>
+      <w:pPr>
+        <w:pStyle w:val="paragraph"/>
+        <w:spacing w:before="0" w:beforeAutospacing="0" w:after="0" w:afterAutospacing="0"/>
+        <w:jc w:val="center"/>
+        <w:textAlignment w:val="baseline"/>
+        <w:rPr>
+          <w:rFonts w:ascii="Segoe UI" w:hAnsi="Segoe UI" w:cs="Segoe UI"/>
+          <w:sz w:val="18"/>
+          <w:szCs w:val="18"/>
+        </w:rPr>
+      </w:pPr>
+    </w:p>
+    <w:p>
+      <w:pPr>
+        <w:pStyle w:val="paragraph"/>
+        <w:spacing w:before="0" w:beforeAutospacing="0" w:after="0" w:afterAutospacing="0"/>
+        <w:jc w:val="center"/>
+        <w:textAlignment w:val="baseline"/>
+        <w:rPr>
+          <w:rFonts w:ascii="Segoe UI" w:hAnsi="Segoe UI" w:cs="Segoe UI"/>
+          <w:sz w:val="18"/>
+          <w:szCs w:val="18"/>
+        </w:rPr>
+      </w:pPr>
+    </w:p>
+    <w:p>
+      <w:pPr>
+        <w:pStyle w:val="paragraph"/>
+        <w:spacing w:before="0" w:beforeAutospacing="0" w:after="0" w:afterAutospacing="0"/>
+        <w:jc w:val="center"/>
+        <w:textAlignment w:val="baseline"/>
+        <w:rPr>
+          <w:rFonts w:ascii="Segoe UI" w:hAnsi="Segoe UI" w:cs="Segoe UI"/>
+          <w:sz w:val="18"/>
+          <w:szCs w:val="18"/>
+        </w:rPr>
+      </w:pPr>
+    </w:p>
+    <w:p>
+      <w:pPr>
+        <w:pStyle w:val="paragraph"/>
+        <w:spacing w:before="0" w:beforeAutospacing="0" w:after="0" w:afterAutospacing="0"/>
+        <w:jc w:val="center"/>
+        <w:textAlignment w:val="baseline"/>
+        <w:rPr>
+          <w:rFonts w:ascii="Segoe UI" w:hAnsi="Segoe UI" w:cs="Segoe UI"/>
+          <w:sz w:val="18"/>
+          <w:szCs w:val="18"/>
+        </w:rPr>
+      </w:pPr>
+    </w:p>
+    <w:p>
+      <w:pPr>
+        <w:pStyle w:val="paragraph"/>
+        <w:spacing w:before="0" w:beforeAutospacing="0" w:after="0" w:afterAutospacing="0"/>
+        <w:jc w:val="center"/>
+        <w:textAlignment w:val="baseline"/>
+        <w:rPr>
+          <w:rFonts w:ascii="Segoe UI" w:hAnsi="Segoe UI" w:cs="Segoe UI"/>
+          <w:sz w:val="18"/>
+          <w:szCs w:val="18"/>
+        </w:rPr>
+      </w:pPr>
+      <w:r>
+        <w:rPr>
+          <w:rStyle w:val="normaltextrun"/>
+          <w:rFonts w:eastAsiaTheme="majorEastAsia"/>
+          <w:sz w:val="32"/>
+          <w:szCs w:val="32"/>
+          <w:lang w:val="fr-FR"/>
+        </w:rPr>
+        <w:t>Travail présenté à</w:t>
+      </w:r>
+    </w:p>
+    <w:p>
+      <w:pPr>
+        <w:pStyle w:val="paragraph"/>
+        <w:spacing w:before="0" w:beforeAutospacing="0" w:after="0" w:afterAutospacing="0"/>
+        <w:jc w:val="center"/>
+        <w:textAlignment w:val="baseline"/>
+        <w:rPr>
+          <w:rFonts w:ascii="Segoe UI" w:hAnsi="Segoe UI" w:cs="Segoe UI"/>
+          <w:sz w:val="18"/>
+          <w:szCs w:val="18"/>
+        </w:rPr>
+      </w:pPr>
+      <w:r>
+        <w:rPr>
+          <w:rStyle w:val="normaltextrun"/>
+          <w:rFonts w:eastAsiaTheme="majorEastAsia"/>
+          <w:sz w:val="32"/>
+          <w:szCs w:val="32"/>
+          <w:lang w:val="fr-FR"/>
+        </w:rPr>
+        <w:t xml:space="preserve">Mohammed Salim </w:t>
+      </w:r>
+      <w:proofErr w:type="spellStart"/>
+      <w:r>
+        <w:rPr>
+          <w:rStyle w:val="normaltextrun"/>
+          <w:rFonts w:eastAsiaTheme="majorEastAsia"/>
+          <w:sz w:val="32"/>
+          <w:szCs w:val="32"/>
+          <w:lang w:val="fr-FR"/>
+        </w:rPr>
+        <w:t>Meflah</w:t>
+      </w:r>
+      <w:proofErr w:type="spellEnd"/>
+    </w:p>
+    <w:p>
+      <w:pPr>
+        <w:pStyle w:val="paragraph"/>
+        <w:spacing w:before="0" w:beforeAutospacing="0" w:after="0" w:afterAutospacing="0"/>
+        <w:jc w:val="center"/>
+        <w:textAlignment w:val="baseline"/>
+        <w:rPr>
+          <w:rFonts w:ascii="Segoe UI" w:hAnsi="Segoe UI" w:cs="Segoe UI"/>
+          <w:sz w:val="18"/>
+          <w:szCs w:val="18"/>
+        </w:rPr>
+      </w:pPr>
+      <w:r>
+        <w:rPr>
+          <w:rStyle w:val="normaltextrun"/>
+          <w:rFonts w:eastAsiaTheme="majorEastAsia"/>
+          <w:sz w:val="32"/>
+          <w:szCs w:val="32"/>
+          <w:lang w:val="fr-FR"/>
+        </w:rPr>
+        <w:t>Dans le cadre du cours</w:t>
+      </w:r>
+    </w:p>
+    <w:p>
+      <w:pPr>
+        <w:pStyle w:val="paragraph"/>
+        <w:spacing w:before="0" w:beforeAutospacing="0" w:after="0" w:afterAutospacing="0"/>
+        <w:jc w:val="center"/>
+        <w:textAlignment w:val="baseline"/>
+        <w:rPr>
+          <w:rFonts w:ascii="Segoe UI" w:hAnsi="Segoe UI" w:cs="Segoe UI"/>
+          <w:sz w:val="18"/>
+          <w:szCs w:val="18"/>
+        </w:rPr>
+      </w:pPr>
+      <w:r>
+        <w:rPr>
+          <w:rStyle w:val="normaltextrun"/>
+          <w:rFonts w:eastAsiaTheme="majorEastAsia"/>
+          <w:sz w:val="32"/>
+          <w:szCs w:val="32"/>
+          <w:lang w:val="fr-FR"/>
+        </w:rPr>
+        <w:t>Application Web</w:t>
+      </w:r>
+    </w:p>
+    <w:p>
+      <w:pPr>
+        <w:pStyle w:val="paragraph"/>
+        <w:spacing w:before="0" w:beforeAutospacing="0" w:after="0" w:afterAutospacing="0"/>
+        <w:jc w:val="center"/>
+        <w:textAlignment w:val="baseline"/>
+        <w:rPr>
+          <w:rFonts w:ascii="Segoe UI" w:hAnsi="Segoe UI" w:cs="Segoe UI"/>
+          <w:sz w:val="18"/>
+          <w:szCs w:val="18"/>
+        </w:rPr>
+      </w:pPr>
+      <w:r>
+        <w:rPr>
+          <w:rStyle w:val="normaltextrun"/>
+          <w:rFonts w:eastAsiaTheme="majorEastAsia"/>
+          <w:sz w:val="32"/>
+          <w:szCs w:val="32"/>
+          <w:lang w:val="fr-FR"/>
+        </w:rPr>
+        <w:t>Groupe 00003</w:t>
+      </w:r>
+    </w:p>
+    <w:p>
+      <w:pPr>
+        <w:pStyle w:val="paragraph"/>
+        <w:spacing w:before="0" w:beforeAutospacing="0" w:after="0" w:afterAutospacing="0"/>
+        <w:jc w:val="center"/>
+        <w:textAlignment w:val="baseline"/>
+        <w:rPr>
+          <w:rStyle w:val="eop"/>
+          <w:rFonts w:eastAsiaTheme="majorEastAsia"/>
+          <w:sz w:val="32"/>
+          <w:szCs w:val="32"/>
+        </w:rPr>
+      </w:pPr>
+    </w:p>
+    <w:p>
+      <w:pPr>
+        <w:pStyle w:val="paragraph"/>
+        <w:spacing w:before="0" w:beforeAutospacing="0" w:after="0" w:afterAutospacing="0"/>
+        <w:jc w:val="center"/>
+        <w:textAlignment w:val="baseline"/>
+        <w:rPr>
+          <w:rStyle w:val="eop"/>
+          <w:rFonts w:eastAsiaTheme="majorEastAsia"/>
+          <w:sz w:val="32"/>
+          <w:szCs w:val="32"/>
+        </w:rPr>
+      </w:pPr>
+    </w:p>
+    <w:p>
+      <w:pPr>
+        <w:pStyle w:val="paragraph"/>
+        <w:spacing w:before="0" w:beforeAutospacing="0" w:after="0" w:afterAutospacing="0"/>
+        <w:jc w:val="center"/>
+        <w:textAlignment w:val="baseline"/>
+        <w:rPr>
+          <w:rStyle w:val="eop"/>
+          <w:rFonts w:eastAsiaTheme="majorEastAsia"/>
+          <w:sz w:val="32"/>
+          <w:szCs w:val="32"/>
+        </w:rPr>
+      </w:pPr>
+    </w:p>
+    <w:p>
+      <w:pPr>
+        <w:pStyle w:val="paragraph"/>
+        <w:spacing w:before="0" w:beforeAutospacing="0" w:after="0" w:afterAutospacing="0"/>
+        <w:jc w:val="center"/>
+        <w:textAlignment w:val="baseline"/>
+        <w:rPr>
+          <w:rFonts w:ascii="Segoe UI" w:hAnsi="Segoe UI" w:cs="Segoe UI"/>
+          <w:sz w:val="18"/>
+          <w:szCs w:val="18"/>
+        </w:rPr>
+      </w:pPr>
+    </w:p>
+    <w:p>
+      <w:pPr>
+        <w:pStyle w:val="paragraph"/>
+        <w:spacing w:before="0" w:beforeAutospacing="0" w:after="0" w:afterAutospacing="0"/>
+        <w:jc w:val="center"/>
+        <w:textAlignment w:val="baseline"/>
+        <w:rPr>
+          <w:rFonts w:ascii="Segoe UI" w:hAnsi="Segoe UI" w:cs="Segoe UI"/>
+          <w:sz w:val="18"/>
+          <w:szCs w:val="18"/>
+        </w:rPr>
+      </w:pPr>
+    </w:p>
+    <w:p>
+      <w:pPr>
+        <w:pStyle w:val="paragraph"/>
+        <w:spacing w:before="0" w:beforeAutospacing="0" w:after="0" w:afterAutospacing="0"/>
+        <w:jc w:val="center"/>
+        <w:textAlignment w:val="baseline"/>
+        <w:rPr>
+          <w:rFonts w:ascii="Segoe UI" w:hAnsi="Segoe UI" w:cs="Segoe UI"/>
+          <w:sz w:val="18"/>
+          <w:szCs w:val="18"/>
+        </w:rPr>
+      </w:pPr>
+      <w:r>
+        <w:rPr>
+          <w:rStyle w:val="normaltextrun"/>
+          <w:rFonts w:eastAsiaTheme="majorEastAsia"/>
+          <w:sz w:val="28"/>
+          <w:szCs w:val="28"/>
+          <w:lang w:val="fr-FR"/>
+        </w:rPr>
+        <w:t>Collège de Bois-de-Boulogne</w:t>
+      </w:r>
+    </w:p>
+    <w:p>
+      <w:pPr>
+        <w:pStyle w:val="paragraph"/>
+        <w:spacing w:before="0" w:beforeAutospacing="0" w:after="0" w:afterAutospacing="0"/>
+        <w:jc w:val="center"/>
+        <w:textAlignment w:val="baseline"/>
+        <w:rPr>
+          <w:rFonts w:ascii="Segoe UI" w:hAnsi="Segoe UI" w:cs="Segoe UI"/>
+          <w:sz w:val="18"/>
+          <w:szCs w:val="18"/>
+        </w:rPr>
+      </w:pPr>
+      <w:r>
+        <w:rPr>
+          <w:rStyle w:val="normaltextrun"/>
+          <w:rFonts w:eastAsiaTheme="majorEastAsia"/>
+          <w:sz w:val="28"/>
+          <w:szCs w:val="28"/>
+          <w:lang w:val="fr-FR"/>
+        </w:rPr>
+        <w:t xml:space="preserve">Technique en </w:t>
+      </w:r>
+      <w:r>
+        <w:rPr>
+          <w:rStyle w:val="normaltextrun"/>
+          <w:rFonts w:eastAsiaTheme="majorEastAsia"/>
+          <w:sz w:val="28"/>
+          <w:szCs w:val="28"/>
+          <w:lang w:val="fr-FR"/>
+        </w:rPr>
+        <w:t>Informatique</w:t>
+      </w:r>
+    </w:p>
+    <w:p>
+      <w:pPr>
+        <w:pStyle w:val="paragraph"/>
+        <w:spacing w:before="0" w:beforeAutospacing="0" w:after="0" w:afterAutospacing="0"/>
+        <w:jc w:val="center"/>
+        <w:textAlignment w:val="baseline"/>
+        <w:rPr>
+          <w:rFonts w:ascii="Segoe UI" w:hAnsi="Segoe UI" w:cs="Segoe UI"/>
+          <w:sz w:val="18"/>
+          <w:szCs w:val="18"/>
+          <w:lang w:val="fr-FR"/>
+        </w:rPr>
+      </w:pPr>
+    </w:p>
+    <w:p>
+      <w:pPr>
+        <w:pStyle w:val="paragraph"/>
+        <w:spacing w:before="0" w:beforeAutospacing="0" w:after="0" w:afterAutospacing="0"/>
+        <w:jc w:val="center"/>
+        <w:textAlignment w:val="baseline"/>
+        <w:rPr>
+          <w:rFonts w:ascii="Segoe UI" w:hAnsi="Segoe UI" w:cs="Segoe UI"/>
+          <w:sz w:val="18"/>
+          <w:szCs w:val="18"/>
+          <w:lang w:val="fr-FR"/>
+        </w:rPr>
+      </w:pPr>
+    </w:p>
+    <w:p>
+      <w:pPr>
+        <w:pStyle w:val="paragraph"/>
+        <w:spacing w:before="0" w:beforeAutospacing="0" w:after="0" w:afterAutospacing="0"/>
+        <w:jc w:val="center"/>
+        <w:textAlignment w:val="baseline"/>
+        <w:rPr>
+          <w:rFonts w:ascii="Segoe UI" w:hAnsi="Segoe UI" w:cs="Segoe UI"/>
+          <w:sz w:val="18"/>
+          <w:szCs w:val="18"/>
+          <w:lang w:val="fr-FR"/>
+        </w:rPr>
+      </w:pPr>
+    </w:p>
+    <w:p>
+      <w:pPr>
+        <w:pStyle w:val="paragraph"/>
+        <w:spacing w:before="0" w:beforeAutospacing="0" w:after="0" w:afterAutospacing="0"/>
+        <w:jc w:val="center"/>
+        <w:textAlignment w:val="baseline"/>
+        <w:rPr>
+          <w:rFonts w:ascii="Segoe UI" w:hAnsi="Segoe UI" w:cs="Segoe UI"/>
+          <w:sz w:val="18"/>
+          <w:szCs w:val="18"/>
+        </w:rPr>
+      </w:pPr>
+    </w:p>
+    <w:p>
+      <w:pPr>
+        <w:pStyle w:val="paragraph"/>
+        <w:spacing w:before="0" w:beforeAutospacing="0" w:after="0" w:afterAutospacing="0"/>
+        <w:jc w:val="center"/>
+        <w:textAlignment w:val="baseline"/>
+        <w:rPr>
+          <w:rFonts w:ascii="Segoe UI" w:hAnsi="Segoe UI" w:cs="Segoe UI"/>
+          <w:sz w:val="18"/>
+          <w:szCs w:val="18"/>
+          <w:lang w:val="fr-FR"/>
+        </w:rPr>
+      </w:pPr>
+    </w:p>
+    <w:p/>
+    <w:p>
+      <w:r>
+        <w:rPr>
+          <w:rStyle w:val="wacimagecontainer"/>
+          <w:rFonts w:ascii="Segoe UI" w:hAnsi="Segoe UI" w:cs="Segoe UI"/>
+          <w:noProof/>
+          <w:sz w:val="18"/>
+          <w:szCs w:val="18"/>
+        </w:rPr>
+        <w:drawing>
+          <wp:anchor distT="0" distB="0" distL="114300" distR="114300" simplePos="0" relativeHeight="251658241" behindDoc="1" locked="0" layoutInCell="1" allowOverlap="1" wp14:anchorId="72F0CAC9" wp14:editId="7A8B742F">
+            <wp:simplePos x="0" y="0"/>
+            <wp:positionH relativeFrom="column">
+              <wp:posOffset>-494444</wp:posOffset>
+            </wp:positionH>
+            <wp:positionV relativeFrom="paragraph">
+              <wp:posOffset>334911</wp:posOffset>
+            </wp:positionV>
+            <wp:extent cx="1664335" cy="244475"/>
+            <wp:effectExtent l="0" t="0" r="0" b="3175"/>
+            <wp:wrapTight wrapText="bothSides">
+              <wp:wrapPolygon edited="0">
+                <wp:start x="0" y="0"/>
+                <wp:lineTo x="0" y="20197"/>
+                <wp:lineTo x="21262" y="20197"/>
+                <wp:lineTo x="21262" y="0"/>
+                <wp:lineTo x="0" y="0"/>
+              </wp:wrapPolygon>
+            </wp:wrapTight>
+            <wp:docPr id="2" name="Image 1"/>
+            <wp:cNvGraphicFramePr>
+              <a:graphicFrameLocks xmlns:a="http://schemas.openxmlformats.org/drawingml/2006/main" noChangeAspect="1"/>
+            </wp:cNvGraphicFramePr>
+            <a:graphic xmlns:a="http://schemas.openxmlformats.org/drawingml/2006/main">
+              <a:graphicData uri="http://schemas.openxmlformats.org/drawingml/2006/picture">
+                <pic:pic xmlns:pic="http://schemas.openxmlformats.org/drawingml/2006/picture">
+                  <pic:nvPicPr>
+                    <pic:cNvPr id="0" name="Picture 2"/>
+                    <pic:cNvPicPr>
+                      <a:picLocks noChangeAspect="1" noChangeArrowheads="1"/>
+                    </pic:cNvPicPr>
+                  </pic:nvPicPr>
+                  <pic:blipFill>
+                    <a:blip r:embed="rId6">
+                      <a:extLst>
+                        <a:ext uri="{28A0092B-C50C-407E-A947-70E740481C1C}">
+                          <a14:useLocalDpi xmlns:a14="http://schemas.microsoft.com/office/drawing/2010/main" val="0"/>
+                        </a:ext>
+                      </a:extLst>
+                    </a:blip>
+                    <a:srcRect/>
+                    <a:stretch>
+                      <a:fillRect/>
+                    </a:stretch>
+                  </pic:blipFill>
+                  <pic:spPr bwMode="auto">
+                    <a:xfrm>
+                      <a:off x="0" y="0"/>
+                      <a:ext cx="1664335" cy="244475"/>
+                    </a:xfrm>
+                    <a:prstGeom prst="rect">
+                      <a:avLst/>
+                    </a:prstGeom>
+                    <a:noFill/>
+                    <a:ln>
+                      <a:noFill/>
+                    </a:ln>
+                  </pic:spPr>
+                </pic:pic>
+              </a:graphicData>
+            </a:graphic>
+            <wp14:sizeRelH relativeFrom="margin">
+              <wp14:pctWidth>0</wp14:pctWidth>
+            </wp14:sizeRelH>
+            <wp14:sizeRelV relativeFrom="margin">
+              <wp14:pctHeight>0</wp14:pctHeight>
+            </wp14:sizeRelV>
+          </wp:anchor>
+        </w:drawing>
+      </w:r>
+    </w:p>
+    <w:p/>
+    <w:p>
+      <w:pPr>
+        <w:jc w:val="center"/>
+      </w:pPr>
+    </w:p>
+    <w:p>
+      <w:pPr>
+        <w:jc w:val="center"/>
+        <w:rPr>
+          <w:b/>
+          <w:bCs/>
+          <w:color w:val="77206D" w:themeColor="accent5" w:themeShade="BF"/>
+          <w:sz w:val="26"/>
+          <w:szCs w:val="26"/>
+        </w:rPr>
+      </w:pPr>
+      <w:r>
+        <w:rPr>
+          <w:b/>
+          <w:bCs/>
+          <w:color w:val="77206D" w:themeColor="accent5" w:themeShade="BF"/>
+          <w:sz w:val="26"/>
+          <w:szCs w:val="26"/>
+        </w:rPr>
         <w:t>Le but du projet :</w:t>
       </w:r>
     </w:p>
     <w:p>
-      <w:r>
+      <w:pPr>
+        <w:jc w:val="center"/>
+        <w:rPr>
+          <w:b/>
+          <w:bCs/>
+          <w:color w:val="77206D" w:themeColor="accent5" w:themeShade="BF"/>
+          <w:sz w:val="26"/>
+          <w:szCs w:val="26"/>
+        </w:rPr>
+      </w:pPr>
+    </w:p>
+    <w:p>
+      <w:pPr>
+        <w:rPr>
+          <w:color w:val="000000" w:themeColor="text1"/>
+        </w:rPr>
+      </w:pPr>
+      <w:r>
+        <w:rPr>
+          <w:color w:val="000000" w:themeColor="text1"/>
+        </w:rPr>
         <w:t>Le but du projet est un site dynamique qui communique des informations sur le sujet que l’utilisateur demande (animaux, livres, pays). Le projet aide à se familiariser avec l’utilisation de JavaScript, SQL, GitHub et d’autre concept important à la création d’un site web</w:t>
       </w:r>
+    </w:p>
+    <w:p>
+      <w:r>
+        <w:t>Lorsque vous insérer votre demande dans la barre de recherche et rechercher celle-ci</w:t>
+      </w:r>
+      <w:r>
+        <w:t>,</w:t>
+      </w:r>
+      <w:r>
+        <w:t xml:space="preserve"> vous obtiendrais </w:t>
+      </w:r>
+      <w:r>
+        <w:t xml:space="preserve">des informations </w:t>
+      </w:r>
+      <w:r>
+        <w:t>sur votre demande</w:t>
+      </w:r>
+    </w:p>
+    <w:p/>
+    <w:p/>
+    <w:p>
+      <w:pPr>
+        <w:jc w:val="center"/>
+        <w:rPr>
+          <w:b/>
+          <w:bCs/>
+          <w:color w:val="77206D" w:themeColor="accent5" w:themeShade="BF"/>
+          <w:sz w:val="26"/>
+          <w:szCs w:val="26"/>
+        </w:rPr>
+      </w:pPr>
+      <w:r>
+        <w:rPr>
+          <w:b/>
+          <w:bCs/>
+          <w:color w:val="77206D" w:themeColor="accent5" w:themeShade="BF"/>
+          <w:sz w:val="26"/>
+          <w:szCs w:val="26"/>
+        </w:rPr>
+        <w:t>Modèle de données logiques</w:t>
+      </w:r>
+      <w:r>
+        <w:rPr>
+          <w:b/>
+          <w:bCs/>
+          <w:color w:val="77206D" w:themeColor="accent5" w:themeShade="BF"/>
+          <w:sz w:val="26"/>
+          <w:szCs w:val="26"/>
+        </w:rPr>
+        <w:t> :</w:t>
+      </w:r>
+    </w:p>
+    <w:p>
+      <w:pPr>
+        <w:jc w:val="center"/>
+      </w:pPr>
+    </w:p>
+    <w:p>
+      <w:pPr>
+        <w:jc w:val="center"/>
+      </w:pPr>
+    </w:p>
+    <w:p>
+      <w:pPr>
+        <w:jc w:val="center"/>
+      </w:pPr>
+    </w:p>
+    <w:p>
+      <w:pPr>
+        <w:jc w:val="center"/>
+      </w:pPr>
+    </w:p>
+    <w:p>
+      <w:pPr>
+        <w:jc w:val="center"/>
+      </w:pPr>
+    </w:p>
+    <w:p>
+      <w:pPr>
+        <w:jc w:val="center"/>
+      </w:pPr>
+    </w:p>
+    <w:p>
+      <w:pPr>
+        <w:jc w:val="center"/>
+      </w:pPr>
+    </w:p>
+    <w:p>
+      <w:pPr>
+        <w:jc w:val="center"/>
+      </w:pPr>
+    </w:p>
+    <w:p>
+      <w:pPr>
+        <w:jc w:val="center"/>
+      </w:pPr>
+    </w:p>
+    <w:p>
+      <w:pPr>
+        <w:jc w:val="center"/>
+        <w:rPr>
+          <w:b/>
+          <w:bCs/>
+          <w:color w:val="77206D" w:themeColor="accent5" w:themeShade="BF"/>
+          <w:sz w:val="26"/>
+          <w:szCs w:val="26"/>
+        </w:rPr>
+      </w:pPr>
+      <w:r>
+        <w:rPr>
+          <w:b/>
+          <w:bCs/>
+          <w:color w:val="77206D" w:themeColor="accent5" w:themeShade="BF"/>
+          <w:sz w:val="26"/>
+          <w:szCs w:val="26"/>
+        </w:rPr>
+        <w:t>Clé</w:t>
+      </w:r>
+      <w:r>
+        <w:rPr>
+          <w:b/>
+          <w:bCs/>
+          <w:color w:val="77206D" w:themeColor="accent5" w:themeShade="BF"/>
+          <w:sz w:val="26"/>
+          <w:szCs w:val="26"/>
+        </w:rPr>
+        <w:t xml:space="preserve"> de lecture du modèle de données</w:t>
+      </w:r>
+      <w:r>
+        <w:rPr>
+          <w:b/>
+          <w:bCs/>
+          <w:color w:val="77206D" w:themeColor="accent5" w:themeShade="BF"/>
+          <w:sz w:val="26"/>
+          <w:szCs w:val="26"/>
+        </w:rPr>
+        <w:t> :</w:t>
+      </w:r>
+    </w:p>
+    <w:p>
+      <w:pPr>
+        <w:jc w:val="center"/>
+      </w:pPr>
+    </w:p>
+    <w:p>
+      <w:pPr>
+        <w:jc w:val="center"/>
+      </w:pPr>
+    </w:p>
+    <w:p>
+      <w:pPr>
+        <w:jc w:val="center"/>
+      </w:pPr>
+    </w:p>
+    <w:p>
+      <w:pPr>
+        <w:jc w:val="center"/>
+      </w:pPr>
+    </w:p>
+    <w:p>
+      <w:pPr>
+        <w:jc w:val="center"/>
+      </w:pPr>
+    </w:p>
+    <w:p>
+      <w:pPr>
+        <w:jc w:val="center"/>
+      </w:pPr>
+    </w:p>
+    <w:p>
+      <w:pPr>
+        <w:jc w:val="center"/>
+      </w:pPr>
+    </w:p>
+    <w:p>
+      <w:pPr>
+        <w:jc w:val="center"/>
+      </w:pPr>
+    </w:p>
+    <w:p/>
+    <w:p>
+      <w:pPr>
+        <w:jc w:val="center"/>
+        <w:rPr>
+          <w:b/>
+          <w:bCs/>
+          <w:color w:val="77206D" w:themeColor="accent5" w:themeShade="BF"/>
+          <w:sz w:val="26"/>
+          <w:szCs w:val="26"/>
+        </w:rPr>
+      </w:pPr>
+      <w:r>
+        <w:rPr>
+          <w:b/>
+          <w:bCs/>
+          <w:color w:val="77206D" w:themeColor="accent5" w:themeShade="BF"/>
+          <w:sz w:val="26"/>
+          <w:szCs w:val="26"/>
+        </w:rPr>
+        <w:t>Croquis écrans :</w:t>
+      </w:r>
+    </w:p>
+    <w:p>
+      <w:pPr>
+        <w:jc w:val="center"/>
+        <w:rPr>
+          <w:b/>
+          <w:bCs/>
+          <w:color w:val="77206D" w:themeColor="accent5" w:themeShade="BF"/>
+          <w:sz w:val="26"/>
+          <w:szCs w:val="26"/>
+        </w:rPr>
+      </w:pPr>
+    </w:p>
+    <w:p>
+      <w:pPr>
+        <w:pStyle w:val="NormalWeb"/>
+      </w:pPr>
+      <w:r>
+        <w:rPr>
+          <w:noProof/>
+        </w:rPr>
+        <w:drawing>
+          <wp:inline distT="0" distB="0" distL="0" distR="0" wp14:anchorId="72EEC58C" wp14:editId="5674626C">
+            <wp:extent cx="5486400" cy="2746375"/>
+            <wp:effectExtent l="0" t="0" r="0" b="0"/>
+            <wp:docPr id="1191954675" name="Image 3" descr="Une image contenant texte, capture d’écran, logiciel, Page web&#10;&#10;Description générée automatiquement"/>
+            <wp:cNvGraphicFramePr>
+              <a:graphicFrameLocks xmlns:a="http://schemas.openxmlformats.org/drawingml/2006/main" noChangeAspect="1"/>
+            </wp:cNvGraphicFramePr>
+            <a:graphic xmlns:a="http://schemas.openxmlformats.org/drawingml/2006/main">
+              <a:graphicData uri="http://schemas.openxmlformats.org/drawingml/2006/picture">
+                <pic:pic xmlns:pic="http://schemas.openxmlformats.org/drawingml/2006/picture">
+                  <pic:nvPicPr>
+                    <pic:cNvPr id="1191954675" name="Image 3" descr="Une image contenant texte, capture d’écran, logiciel, Page web&#10;&#10;Description générée automatiquement"/>
+                    <pic:cNvPicPr>
+                      <a:picLocks noChangeAspect="1" noChangeArrowheads="1"/>
+                    </pic:cNvPicPr>
+                  </pic:nvPicPr>
+                  <pic:blipFill>
+                    <a:blip r:embed="rId7" cstate="print">
+                      <a:extLst>
+                        <a:ext uri="{28A0092B-C50C-407E-A947-70E740481C1C}">
+                          <a14:useLocalDpi xmlns:a14="http://schemas.microsoft.com/office/drawing/2010/main" val="0"/>
+                        </a:ext>
+                      </a:extLst>
+                    </a:blip>
+                    <a:srcRect/>
+                    <a:stretch>
+                      <a:fillRect/>
+                    </a:stretch>
+                  </pic:blipFill>
+                  <pic:spPr bwMode="auto">
+                    <a:xfrm>
+                      <a:off x="0" y="0"/>
+                      <a:ext cx="5486400" cy="2746375"/>
+                    </a:xfrm>
+                    <a:prstGeom prst="rect">
+                      <a:avLst/>
+                    </a:prstGeom>
+                    <a:noFill/>
+                    <a:ln>
+                      <a:noFill/>
+                    </a:ln>
+                  </pic:spPr>
+                </pic:pic>
+              </a:graphicData>
+            </a:graphic>
+          </wp:inline>
+        </w:drawing>
+      </w:r>
+    </w:p>
+    <w:p>
+      <w:pPr>
+        <w:pStyle w:val="NormalWeb"/>
+      </w:pPr>
+      <w:r>
+        <w:rPr>
+          <w:noProof/>
+        </w:rPr>
+        <w:drawing>
+          <wp:inline distT="0" distB="0" distL="0" distR="0" wp14:anchorId="5F346559" wp14:editId="053AA110">
+            <wp:extent cx="5486400" cy="2652395"/>
+            <wp:effectExtent l="0" t="0" r="0" b="0"/>
+            <wp:docPr id="758485448" name="Image 4" descr="Une image contenant texte, capture d’écran, Police&#10;&#10;Description générée automatiquement"/>
+            <wp:cNvGraphicFramePr>
+              <a:graphicFrameLocks xmlns:a="http://schemas.openxmlformats.org/drawingml/2006/main" noChangeAspect="1"/>
+            </wp:cNvGraphicFramePr>
+            <a:graphic xmlns:a="http://schemas.openxmlformats.org/drawingml/2006/main">
+              <a:graphicData uri="http://schemas.openxmlformats.org/drawingml/2006/picture">
+                <pic:pic xmlns:pic="http://schemas.openxmlformats.org/drawingml/2006/picture">
+                  <pic:nvPicPr>
+                    <pic:cNvPr id="758485448" name="Image 4" descr="Une image contenant texte, capture d’écran, Police&#10;&#10;Description générée automatiquement"/>
+                    <pic:cNvPicPr>
+                      <a:picLocks noChangeAspect="1" noChangeArrowheads="1"/>
+                    </pic:cNvPicPr>
+                  </pic:nvPicPr>
+                  <pic:blipFill>
+                    <a:blip r:embed="rId8" cstate="print">
+                      <a:extLst>
+                        <a:ext uri="{28A0092B-C50C-407E-A947-70E740481C1C}">
+                          <a14:useLocalDpi xmlns:a14="http://schemas.microsoft.com/office/drawing/2010/main" val="0"/>
+                        </a:ext>
+                      </a:extLst>
+                    </a:blip>
+                    <a:srcRect/>
+                    <a:stretch>
+                      <a:fillRect/>
+                    </a:stretch>
+                  </pic:blipFill>
+                  <pic:spPr bwMode="auto">
+                    <a:xfrm>
+                      <a:off x="0" y="0"/>
+                      <a:ext cx="5486400" cy="2652395"/>
+                    </a:xfrm>
+                    <a:prstGeom prst="rect">
+                      <a:avLst/>
+                    </a:prstGeom>
+                    <a:noFill/>
+                    <a:ln>
+                      <a:noFill/>
+                    </a:ln>
+                  </pic:spPr>
+                </pic:pic>
+              </a:graphicData>
+            </a:graphic>
+          </wp:inline>
+        </w:drawing>
+      </w:r>
+    </w:p>
+    <w:p>
+      <w:pPr>
+        <w:pStyle w:val="NormalWeb"/>
+      </w:pPr>
+      <w:r>
+        <w:rPr>
+          <w:noProof/>
+        </w:rPr>
+        <w:lastRenderedPageBreak/>
+        <w:drawing>
+          <wp:inline distT="0" distB="0" distL="0" distR="0" wp14:anchorId="25B9592D" wp14:editId="6C3B991D">
+            <wp:extent cx="5486400" cy="2658745"/>
+            <wp:effectExtent l="0" t="0" r="0" b="8255"/>
+            <wp:docPr id="329799613" name="Image 5" descr="Une image contenant texte, capture d’écran, logiciel&#10;&#10;Description générée automatiquement"/>
+            <wp:cNvGraphicFramePr>
+              <a:graphicFrameLocks xmlns:a="http://schemas.openxmlformats.org/drawingml/2006/main" noChangeAspect="1"/>
+            </wp:cNvGraphicFramePr>
+            <a:graphic xmlns:a="http://schemas.openxmlformats.org/drawingml/2006/main">
+              <a:graphicData uri="http://schemas.openxmlformats.org/drawingml/2006/picture">
+                <pic:pic xmlns:pic="http://schemas.openxmlformats.org/drawingml/2006/picture">
+                  <pic:nvPicPr>
+                    <pic:cNvPr id="329799613" name="Image 5" descr="Une image contenant texte, capture d’écran, logiciel&#10;&#10;Description générée automatiquement"/>
+                    <pic:cNvPicPr>
+                      <a:picLocks noChangeAspect="1" noChangeArrowheads="1"/>
+                    </pic:cNvPicPr>
+                  </pic:nvPicPr>
+                  <pic:blipFill>
+                    <a:blip r:embed="rId9" cstate="print">
+                      <a:extLst>
+                        <a:ext uri="{28A0092B-C50C-407E-A947-70E740481C1C}">
+                          <a14:useLocalDpi xmlns:a14="http://schemas.microsoft.com/office/drawing/2010/main" val="0"/>
+                        </a:ext>
+                      </a:extLst>
+                    </a:blip>
+                    <a:srcRect/>
+                    <a:stretch>
+                      <a:fillRect/>
+                    </a:stretch>
+                  </pic:blipFill>
+                  <pic:spPr bwMode="auto">
+                    <a:xfrm>
+                      <a:off x="0" y="0"/>
+                      <a:ext cx="5486400" cy="2658745"/>
+                    </a:xfrm>
+                    <a:prstGeom prst="rect">
+                      <a:avLst/>
+                    </a:prstGeom>
+                    <a:noFill/>
+                    <a:ln>
+                      <a:noFill/>
+                    </a:ln>
+                  </pic:spPr>
+                </pic:pic>
+              </a:graphicData>
+            </a:graphic>
+          </wp:inline>
+        </w:drawing>
+      </w:r>
+    </w:p>
+    <w:p>
+      <w:pPr>
+        <w:pStyle w:val="NormalWeb"/>
+      </w:pPr>
+      <w:r>
+        <w:rPr>
+          <w:noProof/>
+        </w:rPr>
+        <w:drawing>
+          <wp:inline distT="0" distB="0" distL="0" distR="0" wp14:anchorId="459A85F3" wp14:editId="3251BD89">
+            <wp:extent cx="5486400" cy="2596515"/>
+            <wp:effectExtent l="0" t="0" r="0" b="0"/>
+            <wp:docPr id="1491816194" name="Image 6" descr="Une image contenant texte, capture d’écran, logiciel, Police&#10;&#10;Description générée automatiquement"/>
+            <wp:cNvGraphicFramePr>
+              <a:graphicFrameLocks xmlns:a="http://schemas.openxmlformats.org/drawingml/2006/main" noChangeAspect="1"/>
+            </wp:cNvGraphicFramePr>
+            <a:graphic xmlns:a="http://schemas.openxmlformats.org/drawingml/2006/main">
+              <a:graphicData uri="http://schemas.openxmlformats.org/drawingml/2006/picture">
+                <pic:pic xmlns:pic="http://schemas.openxmlformats.org/drawingml/2006/picture">
+                  <pic:nvPicPr>
+                    <pic:cNvPr id="1491816194" name="Image 6" descr="Une image contenant texte, capture d’écran, logiciel, Police&#10;&#10;Description générée automatiquement"/>
+                    <pic:cNvPicPr>
+                      <a:picLocks noChangeAspect="1" noChangeArrowheads="1"/>
+                    </pic:cNvPicPr>
+                  </pic:nvPicPr>
+                  <pic:blipFill>
+                    <a:blip r:embed="rId10" cstate="print">
+                      <a:extLst>
+                        <a:ext uri="{28A0092B-C50C-407E-A947-70E740481C1C}">
+                          <a14:useLocalDpi xmlns:a14="http://schemas.microsoft.com/office/drawing/2010/main" val="0"/>
+                        </a:ext>
+                      </a:extLst>
+                    </a:blip>
+                    <a:srcRect/>
+                    <a:stretch>
+                      <a:fillRect/>
+                    </a:stretch>
+                  </pic:blipFill>
+                  <pic:spPr bwMode="auto">
+                    <a:xfrm>
+                      <a:off x="0" y="0"/>
+                      <a:ext cx="5486400" cy="2596515"/>
+                    </a:xfrm>
+                    <a:prstGeom prst="rect">
+                      <a:avLst/>
+                    </a:prstGeom>
+                    <a:noFill/>
+                    <a:ln>
+                      <a:noFill/>
+                    </a:ln>
+                  </pic:spPr>
+                </pic:pic>
+              </a:graphicData>
+            </a:graphic>
+          </wp:inline>
+        </w:drawing>
+      </w:r>
+    </w:p>
+    <w:p>
+      <w:pPr>
+        <w:pStyle w:val="NormalWeb"/>
+      </w:pPr>
+      <w:r>
+        <w:rPr>
+          <w:noProof/>
+        </w:rPr>
+        <w:drawing>
+          <wp:inline distT="0" distB="0" distL="0" distR="0" wp14:anchorId="60814E7B" wp14:editId="07B61506">
+            <wp:extent cx="5486400" cy="2550160"/>
+            <wp:effectExtent l="0" t="0" r="0" b="2540"/>
+            <wp:docPr id="580931559" name="Image 7" descr="Une image contenant texte, capture d’écran, logiciel, Système d’exploitation&#10;&#10;Description générée automatiquement"/>
+            <wp:cNvGraphicFramePr>
+              <a:graphicFrameLocks xmlns:a="http://schemas.openxmlformats.org/drawingml/2006/main" noChangeAspect="1"/>
+            </wp:cNvGraphicFramePr>
+            <a:graphic xmlns:a="http://schemas.openxmlformats.org/drawingml/2006/main">
+              <a:graphicData uri="http://schemas.openxmlformats.org/drawingml/2006/picture">
+                <pic:pic xmlns:pic="http://schemas.openxmlformats.org/drawingml/2006/picture">
+                  <pic:nvPicPr>
+                    <pic:cNvPr id="580931559" name="Image 7" descr="Une image contenant texte, capture d’écran, logiciel, Système d’exploitation&#10;&#10;Description générée automatiquement"/>
+                    <pic:cNvPicPr>
+                      <a:picLocks noChangeAspect="1" noChangeArrowheads="1"/>
+                    </pic:cNvPicPr>
+                  </pic:nvPicPr>
+                  <pic:blipFill>
+                    <a:blip r:embed="rId11" cstate="print">
+                      <a:extLst>
+                        <a:ext uri="{28A0092B-C50C-407E-A947-70E740481C1C}">
+                          <a14:useLocalDpi xmlns:a14="http://schemas.microsoft.com/office/drawing/2010/main" val="0"/>
+                        </a:ext>
+                      </a:extLst>
+                    </a:blip>
+                    <a:srcRect/>
+                    <a:stretch>
+                      <a:fillRect/>
+                    </a:stretch>
+                  </pic:blipFill>
+                  <pic:spPr bwMode="auto">
+                    <a:xfrm>
+                      <a:off x="0" y="0"/>
+                      <a:ext cx="5486400" cy="2550160"/>
+                    </a:xfrm>
+                    <a:prstGeom prst="rect">
+                      <a:avLst/>
+                    </a:prstGeom>
+                    <a:noFill/>
+                    <a:ln>
+                      <a:noFill/>
+                    </a:ln>
+                  </pic:spPr>
+                </pic:pic>
+              </a:graphicData>
+            </a:graphic>
+          </wp:inline>
+        </w:drawing>
+      </w:r>
+    </w:p>
+    <w:p>
+      <w:pPr>
+        <w:pStyle w:val="NormalWeb"/>
+        <w:jc w:val="center"/>
+        <w:rPr>
+          <w:color w:val="FF0000"/>
+          <w:sz w:val="60"/>
+          <w:szCs w:val="60"/>
+        </w:rPr>
+      </w:pPr>
+    </w:p>
+    <w:p>
+      <w:pPr>
+        <w:pStyle w:val="NormalWeb"/>
+        <w:jc w:val="center"/>
+        <w:rPr>
+          <w:color w:val="FF0000"/>
+          <w:sz w:val="60"/>
+          <w:szCs w:val="60"/>
+        </w:rPr>
+      </w:pPr>
+      <w:r>
+        <w:rPr>
+          <w:color w:val="FF0000"/>
+          <w:sz w:val="60"/>
+          <w:szCs w:val="60"/>
+        </w:rPr>
+        <w:t>IMPORTANT</w:t>
+      </w:r>
+    </w:p>
+    <w:p>
+      <w:pPr>
+        <w:pStyle w:val="NormalWeb"/>
+        <w:jc w:val="center"/>
+        <w:rPr>
+          <w:color w:val="FF0000"/>
+          <w:sz w:val="60"/>
+          <w:szCs w:val="60"/>
+        </w:rPr>
+      </w:pPr>
+    </w:p>
+    <w:p>
+      <w:pPr>
+        <w:pStyle w:val="NormalWeb"/>
+        <w:jc w:val="center"/>
+        <w:rPr>
+          <w:color w:val="000000" w:themeColor="text1"/>
+          <w:sz w:val="28"/>
+          <w:szCs w:val="28"/>
+        </w:rPr>
+      </w:pPr>
+      <w:r>
+        <w:rPr>
+          <w:color w:val="000000" w:themeColor="text1"/>
+          <w:sz w:val="28"/>
+          <w:szCs w:val="28"/>
+        </w:rPr>
+        <w:t>POUR LE SQL</w:t>
+      </w:r>
+      <w:r>
+        <w:rPr>
+          <w:color w:val="000000" w:themeColor="text1"/>
+          <w:sz w:val="28"/>
+          <w:szCs w:val="28"/>
+        </w:rPr>
+        <w:t> :</w:t>
+      </w:r>
+    </w:p>
+    <w:p>
+      <w:pPr>
+        <w:pStyle w:val="NormalWeb"/>
+        <w:jc w:val="center"/>
+        <w:rPr>
+          <w:color w:val="000000" w:themeColor="text1"/>
+          <w:sz w:val="28"/>
+          <w:szCs w:val="28"/>
+        </w:rPr>
+      </w:pPr>
+      <w:r>
+        <w:rPr>
+          <w:noProof/>
+        </w:rPr>
+        <w:drawing>
+          <wp:anchor distT="0" distB="0" distL="114300" distR="114300" simplePos="0" relativeHeight="251658243" behindDoc="1" locked="0" layoutInCell="1" allowOverlap="1" wp14:anchorId="1971BABD" wp14:editId="1072C0AB">
+            <wp:simplePos x="0" y="0"/>
+            <wp:positionH relativeFrom="margin">
+              <wp:posOffset>-877570</wp:posOffset>
+            </wp:positionH>
+            <wp:positionV relativeFrom="paragraph">
+              <wp:posOffset>384175</wp:posOffset>
+            </wp:positionV>
+            <wp:extent cx="7252335" cy="4039870"/>
+            <wp:effectExtent l="0" t="0" r="5715" b="0"/>
+            <wp:wrapTight wrapText="bothSides">
+              <wp:wrapPolygon edited="0">
+                <wp:start x="0" y="0"/>
+                <wp:lineTo x="0" y="21491"/>
+                <wp:lineTo x="21560" y="21491"/>
+                <wp:lineTo x="21560" y="0"/>
+                <wp:lineTo x="0" y="0"/>
+              </wp:wrapPolygon>
+            </wp:wrapTight>
+            <wp:docPr id="653171548" name="Image 8" descr="Une image contenant texte, capture d’écran, logiciel, Page web"/>
+            <wp:cNvGraphicFramePr>
+              <a:graphicFrameLocks xmlns:a="http://schemas.openxmlformats.org/drawingml/2006/main" noChangeAspect="1"/>
+            </wp:cNvGraphicFramePr>
+            <a:graphic xmlns:a="http://schemas.openxmlformats.org/drawingml/2006/main">
+              <a:graphicData uri="http://schemas.openxmlformats.org/drawingml/2006/picture">
+                <pic:pic xmlns:pic="http://schemas.openxmlformats.org/drawingml/2006/picture">
+                  <pic:nvPicPr>
+                    <pic:cNvPr id="653171548" name="Image 8" descr="Une image contenant texte, capture d’écran, logiciel, Page web"/>
+                    <pic:cNvPicPr>
+                      <a:picLocks noChangeAspect="1" noChangeArrowheads="1"/>
+                    </pic:cNvPicPr>
+                  </pic:nvPicPr>
+                  <pic:blipFill>
+                    <a:blip r:embed="rId12" cstate="print">
+                      <a:extLst>
+                        <a:ext uri="{28A0092B-C50C-407E-A947-70E740481C1C}">
+                          <a14:useLocalDpi xmlns:a14="http://schemas.microsoft.com/office/drawing/2010/main" val="0"/>
+                        </a:ext>
+                      </a:extLst>
+                    </a:blip>
+                    <a:srcRect/>
+                    <a:stretch>
+                      <a:fillRect/>
+                    </a:stretch>
+                  </pic:blipFill>
+                  <pic:spPr bwMode="auto">
+                    <a:xfrm>
+                      <a:off x="0" y="0"/>
+                      <a:ext cx="7252335" cy="4039870"/>
+                    </a:xfrm>
+                    <a:prstGeom prst="rect">
+                      <a:avLst/>
+                    </a:prstGeom>
+                    <a:noFill/>
+                    <a:ln>
+                      <a:noFill/>
+                    </a:ln>
+                  </pic:spPr>
+                </pic:pic>
+              </a:graphicData>
+            </a:graphic>
+            <wp14:sizeRelH relativeFrom="margin">
+              <wp14:pctWidth>0</wp14:pctWidth>
+            </wp14:sizeRelH>
+            <wp14:sizeRelV relativeFrom="margin">
+              <wp14:pctHeight>0</wp14:pctHeight>
+            </wp14:sizeRelV>
+          </wp:anchor>
+        </w:drawing>
+      </w:r>
+    </w:p>
+    <w:p>
+      <w:pPr>
+        <w:pStyle w:val="NormalWeb"/>
+      </w:pPr>
+    </w:p>
+    <w:p>
+      <w:pPr>
+        <w:pStyle w:val="NormalWeb"/>
+      </w:pPr>
     </w:p>
     <w:sectPr>
       <w:pgSz w:w="12240" w:h="15840"/>
       <w:pgMar w:top="1440" w:right="1800" w:bottom="1440" w:left="1800" w:header="708" w:footer="708" w:gutter="0"/>
+      <w:pgNumType w:start="0"/>
       <w:cols w:space="708"/>
+      <w:titlePg/>
       <w:docGrid w:linePitch="360"/>
     </w:sectPr>
   </w:body>
 </w:document>
+</file>
+
+<file path=word/numbering.xml><?xml version="1.0" encoding="utf-8"?>
+<w:numbering xmlns:wpc="http://schemas.microsoft.com/office/word/2010/wordprocessingCanvas" xmlns:cx="http://schemas.microsoft.com/office/drawing/2014/chartex" xmlns:cx1="http://schemas.microsoft.com/office/drawing/2015/9/8/chartex" xmlns:cx2="http://schemas.microsoft.com/office/drawing/2015/10/21/chartex" xmlns:cx3="http://schemas.microsoft.com/office/drawing/2016/5/9/chartex" xmlns:cx4="http://schemas.microsoft.com/office/drawing/2016/5/10/chartex" xmlns:cx5="http://schemas.microsoft.com/office/drawing/2016/5/11/chartex" xmlns:cx6="http://schemas.microsoft.com/office/drawing/2016/5/12/chartex" xmlns:cx7="http://schemas.microsoft.com/office/drawing/2016/5/13/chartex" xmlns:cx8="http://schemas.microsoft.com/office/drawing/2016/5/14/chartex" xmlns:mc="http://schemas.openxmlformats.org/markup-compatibility/2006" xmlns:aink="http://schemas.microsoft.com/office/drawing/2016/ink" xmlns:am3d="http://schemas.microsoft.com/office/drawing/2017/model3d" xmlns:o="urn:schemas-microsoft-com:office:office" xmlns:oel="http://schemas.microsoft.com/office/2019/extlst" xmlns:r="http://schemas.openxmlformats.org/officeDocument/2006/relationships" xmlns:m="http://schemas.openxmlformats.org/officeDocument/2006/math" xmlns:v="urn:schemas-microsoft-com:vml" xmlns:wp14="http://schemas.microsoft.com/office/word/2010/wordprocessingDrawing" xmlns:wp="http://schemas.openxmlformats.org/drawingml/2006/wordprocessingDrawing" xmlns:w10="urn:schemas-microsoft-com:office:word" xmlns:w="http://schemas.openxmlformats.org/wordprocessingml/2006/main" xmlns:w14="http://schemas.microsoft.com/office/word/2010/wordml" xmlns:w15="http://schemas.microsoft.com/office/word/2012/wordml" xmlns:w16cex="http://schemas.microsoft.com/office/word/2018/wordml/cex" xmlns:w16cid="http://schemas.microsoft.com/office/word/2016/wordml/cid" xmlns:w16="http://schemas.microsoft.com/office/word/2018/wordml" xmlns:w16sdtdh="http://schemas.microsoft.com/office/word/2020/wordml/sdtdatahash" xmlns:w16se="http://schemas.microsoft.com/office/word/2015/wordml/symex" xmlns:wpg="http://schemas.microsoft.com/office/word/2010/wordprocessingGroup" xmlns:wpi="http://schemas.microsoft.com/office/word/2010/wordprocessingInk" xmlns:wne="http://schemas.microsoft.com/office/word/2006/wordml" xmlns:wps="http://schemas.microsoft.com/office/word/2010/wordprocessingShape" mc:Ignorable="w14 w15 w16se w16cid w16 w16cex w16sdtdh wp14"/>
 </file>
 
 <file path=word/styles.xml><?xml version="1.0" encoding="utf-8"?>
@@ -959,6 +2558,55 @@
       <w:spacing w:val="5"/>
     </w:rPr>
   </w:style>
+  <w:style w:type="paragraph" w:customStyle="1" w:styleId="paragraph">
+    <w:name w:val="paragraph"/>
+    <w:basedOn w:val="Normal"/>
+    <w:rsid w:val="00B81687"/>
+    <w:pPr>
+      <w:spacing w:before="100" w:beforeAutospacing="1" w:after="100" w:afterAutospacing="1" w:line="240" w:lineRule="auto"/>
+    </w:pPr>
+    <w:rPr>
+      <w:rFonts w:ascii="Times New Roman" w:eastAsia="Times New Roman" w:hAnsi="Times New Roman" w:cs="Times New Roman"/>
+      <w:kern w:val="0"/>
+      <w:sz w:val="24"/>
+      <w:szCs w:val="24"/>
+      <w:lang w:eastAsia="fr-CA"/>
+      <w14:ligatures w14:val="none"/>
+    </w:rPr>
+  </w:style>
+  <w:style w:type="character" w:customStyle="1" w:styleId="normaltextrun">
+    <w:name w:val="normaltextrun"/>
+    <w:basedOn w:val="Policepardfaut"/>
+    <w:rsid w:val="00B81687"/>
+  </w:style>
+  <w:style w:type="character" w:customStyle="1" w:styleId="eop">
+    <w:name w:val="eop"/>
+    <w:basedOn w:val="Policepardfaut"/>
+    <w:rsid w:val="00B81687"/>
+  </w:style>
+  <w:style w:type="character" w:customStyle="1" w:styleId="wacimagecontainer">
+    <w:name w:val="wacimagecontainer"/>
+    <w:basedOn w:val="Policepardfaut"/>
+    <w:rsid w:val="00B81687"/>
+  </w:style>
+  <w:style w:type="paragraph" w:styleId="NormalWeb">
+    <w:name w:val="Normal (Web)"/>
+    <w:basedOn w:val="Normal"/>
+    <w:uiPriority w:val="99"/>
+    <w:unhideWhenUsed/>
+    <w:rsid w:val="00EE035F"/>
+    <w:pPr>
+      <w:spacing w:before="100" w:beforeAutospacing="1" w:after="100" w:afterAutospacing="1" w:line="240" w:lineRule="auto"/>
+    </w:pPr>
+    <w:rPr>
+      <w:rFonts w:ascii="Times New Roman" w:eastAsia="Times New Roman" w:hAnsi="Times New Roman" w:cs="Times New Roman"/>
+      <w:kern w:val="0"/>
+      <w:sz w:val="24"/>
+      <w:szCs w:val="24"/>
+      <w:lang w:eastAsia="fr-CA"/>
+      <w14:ligatures w14:val="none"/>
+    </w:rPr>
+  </w:style>
 </w:styles>
 </file>
 
@@ -1255,4 +2903,16 @@
     </a:ext>
   </a:extLst>
 </a:theme>
+</file>
+
+<file path=customXml/item1.xml><?xml version="1.0" encoding="utf-8"?>
+<b:Sources xmlns:b="http://schemas.openxmlformats.org/officeDocument/2006/bibliography" xmlns="http://schemas.openxmlformats.org/officeDocument/2006/bibliography" SelectedStyle="\APASixthEditionOfficeOnline.xsl" StyleName="APA" Version="6"/>
+</file>
+
+<file path=customXml/itemProps1.xml><?xml version="1.0" encoding="utf-8"?>
+<ds:datastoreItem xmlns:ds="http://schemas.openxmlformats.org/officeDocument/2006/customXml" ds:itemID="{DA1F4255-376B-4FF1-8C49-7FF7F7DA4B99}">
+  <ds:schemaRefs>
+    <ds:schemaRef ds:uri="http://schemas.openxmlformats.org/officeDocument/2006/bibliography"/>
+  </ds:schemaRefs>
+</ds:datastoreItem>
 </file>
</xml_diff>